<commit_message>
Created A Secondary Registration Class & Implemented Unit Testing For Functionality
</commit_message>
<xml_diff>
--- a/Asteroid Shooter GUI Project Documentation.docx
+++ b/Asteroid Shooter GUI Project Documentation.docx
@@ -7,12 +7,10 @@
         <w:pStyle w:val="Heading1"/>
         <w:spacing w:before="0" w:line="240" w:lineRule="auto"/>
       </w:pPr>
-      <w:bookmarkStart w:id="0" w:name="_GoBack"/>
       <w:r>
         <w:t>Asteroid Shooter GUI Project Documentation</w:t>
       </w:r>
     </w:p>
-    <w:bookmarkEnd w:id="0"/>
     <w:p>
       <w:pPr>
         <w:spacing w:line="240" w:lineRule="auto"/>
@@ -775,10 +773,7 @@
         <w:spacing w:before="0" w:line="240" w:lineRule="auto"/>
       </w:pPr>
       <w:r>
-        <w:t xml:space="preserve">SPRINT </w:t>
-      </w:r>
-      <w:r>
-        <w:t>TWO</w:t>
+        <w:t>SPRINT TWO</w:t>
       </w:r>
     </w:p>
     <w:p/>
@@ -917,10 +912,7 @@
         <w:spacing w:before="0" w:line="240" w:lineRule="auto"/>
       </w:pPr>
       <w:r>
-        <w:t>SPRINT T</w:t>
-      </w:r>
-      <w:r>
-        <w:t>HREE</w:t>
+        <w:t>SPRINT THREE</w:t>
       </w:r>
     </w:p>
     <w:p/>
@@ -1035,10 +1027,7 @@
         <w:spacing w:line="240" w:lineRule="auto"/>
       </w:pPr>
       <w:r>
-        <w:t>Create a m</w:t>
-      </w:r>
-      <w:r>
-        <w:t>iddle layer class to save new user to send the parameters of the method as strings to query the database LINQ query</w:t>
+        <w:t>Create a middle layer class to save new user to send the parameters of the method as strings to query the database LINQ query</w:t>
       </w:r>
     </w:p>
     <w:p>
@@ -1051,22 +1040,7 @@
         <w:spacing w:line="240" w:lineRule="auto"/>
       </w:pPr>
       <w:r>
-        <w:t xml:space="preserve">Set separate </w:t>
-      </w:r>
-      <w:r>
-        <w:t>method</w:t>
-      </w:r>
-      <w:r>
-        <w:t>s</w:t>
-      </w:r>
-      <w:r>
-        <w:t xml:space="preserve"> for each query </w:t>
-      </w:r>
-      <w:r>
-        <w:t>of</w:t>
-      </w:r>
-      <w:r>
-        <w:t xml:space="preserve"> the application </w:t>
+        <w:t xml:space="preserve">Set separate methods for each query of the application </w:t>
       </w:r>
     </w:p>
     <w:p>
@@ -1079,10 +1053,7 @@
         <w:spacing w:line="240" w:lineRule="auto"/>
       </w:pPr>
       <w:r>
-        <w:t>This in turn separates</w:t>
-      </w:r>
-      <w:r>
-        <w:t xml:space="preserve"> different areas of functionality</w:t>
+        <w:t>This in turn separates different areas of functionality</w:t>
       </w:r>
     </w:p>
     <w:p>
@@ -1128,10 +1099,7 @@
         <w:spacing w:before="0" w:line="240" w:lineRule="auto"/>
       </w:pPr>
       <w:r>
-        <w:t xml:space="preserve">SPRINT </w:t>
-      </w:r>
-      <w:r>
-        <w:t>FOUR</w:t>
+        <w:t>SPRINT FOUR</w:t>
       </w:r>
     </w:p>
     <w:p/>
@@ -1176,10 +1144,7 @@
         <w:spacing w:line="240" w:lineRule="auto"/>
       </w:pPr>
       <w:r>
-        <w:t xml:space="preserve">Game </w:t>
-      </w:r>
-      <w:r>
-        <w:t>Logic</w:t>
+        <w:t>Game Logic</w:t>
       </w:r>
     </w:p>
     <w:p>
@@ -1316,11 +1281,111 @@
       <w:r>
         <w:t xml:space="preserve">Realized there were some minor UI bugs when displaying the score and the users name. Added key input functionality on key press and release. </w:t>
       </w:r>
-    </w:p>
-    <w:p>
-      <w:pPr>
-        <w:spacing w:line="240" w:lineRule="auto"/>
-      </w:pPr>
+      <w:r>
+        <w:t>Implemented a list to remove unused generated objects. Implemented a separate class with similar methods to the XAML class to create unit tests based on functionality.</w:t>
+      </w:r>
+    </w:p>
+    <w:p>
+      <w:pPr>
+        <w:pStyle w:val="Heading1"/>
+      </w:pPr>
+      <w:r>
+        <w:t>PROJECT RETROSPECTIVE</w:t>
+      </w:r>
+    </w:p>
+    <w:p>
+      <w:pPr>
+        <w:spacing w:line="240" w:lineRule="auto"/>
+      </w:pPr>
+      <w:r>
+        <w:t xml:space="preserve">During initial planning the scope and size of my project was quite large with multiple features. Due to inexperience I did not take into consideration the time frame and the ease of execution in order to get all my planned functionality completed. In the future I aim to start with a simple project and look to add features </w:t>
+      </w:r>
+      <w:r>
+        <w:t>nearer the end of the project once I have a minimum viable product.</w:t>
+      </w:r>
+    </w:p>
+    <w:p>
+      <w:pPr>
+        <w:spacing w:line="240" w:lineRule="auto"/>
+      </w:pPr>
+      <w:r>
+        <w:t xml:space="preserve">Furthermore, I focused most of my time on GUI design over general functionality. As a </w:t>
+      </w:r>
+      <w:r>
+        <w:t>result,</w:t>
+      </w:r>
+      <w:r>
+        <w:t xml:space="preserve"> all my methods were </w:t>
+      </w:r>
+      <w:r>
+        <w:t>hard coded into my XAML C# classes. In terms of structure I know this is not as convenient and maintainable.</w:t>
+      </w:r>
+    </w:p>
+    <w:p>
+      <w:pPr>
+        <w:spacing w:line="240" w:lineRule="auto"/>
+      </w:pPr>
+      <w:r>
+        <w:lastRenderedPageBreak/>
+        <w:t xml:space="preserve">In the future I will follow a more structured approach. Rather than start with the GUI I will start creating multiple classes such as </w:t>
+      </w:r>
+      <w:r>
+        <w:rPr>
+          <w:b/>
+          <w:bCs/>
+          <w:i/>
+          <w:iCs/>
+        </w:rPr>
+        <w:t>Game Logic</w:t>
+      </w:r>
+      <w:r>
+        <w:t xml:space="preserve"> as well as a </w:t>
+      </w:r>
+      <w:r>
+        <w:rPr>
+          <w:b/>
+          <w:bCs/>
+          <w:i/>
+          <w:iCs/>
+        </w:rPr>
+        <w:t>Middle Laye</w:t>
+      </w:r>
+      <w:r>
+        <w:t>r with all my SQL queries. I can get the hardest aspect of the project out of the way before focusing on added functionality and the UI.</w:t>
+      </w:r>
+    </w:p>
+    <w:p>
+      <w:pPr>
+        <w:spacing w:line="240" w:lineRule="auto"/>
+      </w:pPr>
+      <w:r>
+        <w:t>To further iterate, I found that integrating Entity Framework into my project was the most difficult part of the whole development process. However, this can be down again to inexperience, but by timeboxing and breaking it down into easier to manage steps I could have possibly overcome the blocker quicker rather than spending an entire sprint trying to resolve my issues.</w:t>
+      </w:r>
+    </w:p>
+    <w:p>
+      <w:pPr>
+        <w:spacing w:line="240" w:lineRule="auto"/>
+      </w:pPr>
+      <w:r>
+        <w:t xml:space="preserve">Finally, I found by coding all the functionality and game logic in the main methods it  was </w:t>
+      </w:r>
+      <w:bookmarkStart w:id="0" w:name="_GoBack"/>
+      <w:bookmarkEnd w:id="0"/>
+      <w:r>
+        <w:t xml:space="preserve">difficult to create unit tests for the project and it further hindered my progress. Instead I had to create a separate </w:t>
+      </w:r>
+      <w:r>
+        <w:rPr>
+          <w:b/>
+          <w:bCs/>
+          <w:i/>
+          <w:iCs/>
+        </w:rPr>
+        <w:t>Test Method</w:t>
+      </w:r>
+      <w:r>
+        <w:t xml:space="preserve"> class with all the functions needed for testing, creating unnecessary work.</w:t>
+      </w:r>
     </w:p>
     <w:p>
       <w:pPr>
@@ -2253,6 +2318,7 @@
     <w:lsdException w:name="HTML Sample" w:semiHidden="1" w:unhideWhenUsed="1"/>
     <w:lsdException w:name="HTML Typewriter" w:semiHidden="1" w:unhideWhenUsed="1"/>
     <w:lsdException w:name="HTML Variable" w:semiHidden="1" w:unhideWhenUsed="1"/>
+    <w:lsdException w:name="Normal Table" w:semiHidden="1" w:unhideWhenUsed="1"/>
     <w:lsdException w:name="annotation subject" w:semiHidden="1" w:unhideWhenUsed="1"/>
     <w:lsdException w:name="No List" w:semiHidden="1" w:unhideWhenUsed="1"/>
     <w:lsdException w:name="Outline List 1" w:semiHidden="1" w:unhideWhenUsed="1"/>
@@ -2299,8 +2365,10 @@
     <w:lsdException w:name="Table Subtle 2" w:semiHidden="1" w:unhideWhenUsed="1"/>
     <w:lsdException w:name="Table Web 1" w:semiHidden="1" w:unhideWhenUsed="1"/>
     <w:lsdException w:name="Table Web 2" w:semiHidden="1" w:unhideWhenUsed="1"/>
+    <w:lsdException w:name="Table Web 3" w:semiHidden="1" w:unhideWhenUsed="1"/>
     <w:lsdException w:name="Balloon Text" w:semiHidden="1" w:unhideWhenUsed="1"/>
     <w:lsdException w:name="Table Grid" w:uiPriority="39"/>
+    <w:lsdException w:name="Table Theme" w:semiHidden="1" w:unhideWhenUsed="1"/>
     <w:lsdException w:name="Placeholder Text" w:semiHidden="1"/>
     <w:lsdException w:name="No Spacing" w:uiPriority="1" w:qFormat="1"/>
     <w:lsdException w:name="Light Shading" w:uiPriority="60"/>

</xml_diff>